<commit_message>
Changes to Neg_Sel_Pred_Design Doc
</commit_message>
<xml_diff>
--- a/Design_Documents/Neg_Seg_Pred-Design Doc.docx
+++ b/Design_Documents/Neg_Seg_Pred-Design Doc.docx
@@ -1,6 +1,6 @@
 
 <file path=word/document.xml><?xml version="1.0" encoding="utf-8"?>
-<w:document xmlns:wpc="http://schemas.microsoft.com/office/word/2010/wordprocessingCanvas" xmlns:cx="http://schemas.microsoft.com/office/drawing/2014/chartex" xmlns:cx1="http://schemas.microsoft.com/office/drawing/2015/9/8/chartex" xmlns:cx2="http://schemas.microsoft.com/office/drawing/2015/10/21/chartex" xmlns:cx3="http://schemas.microsoft.com/office/drawing/2016/5/9/chartex" xmlns:cx4="http://schemas.microsoft.com/office/drawing/2016/5/10/chartex" xmlns:cx5="http://schemas.microsoft.com/office/drawing/2016/5/11/chartex" xmlns:cx6="http://schemas.microsoft.com/office/drawing/2016/5/12/chartex" xmlns:cx7="http://schemas.microsoft.com/office/drawing/2016/5/13/chartex" xmlns:cx8="http://schemas.microsoft.com/office/drawing/2016/5/14/chartex" xmlns:mc="http://schemas.openxmlformats.org/markup-compatibility/2006" xmlns:aink="http://schemas.microsoft.com/office/drawing/2016/ink" xmlns:am3d="http://schemas.microsoft.com/office/drawing/2017/model3d" xmlns:o="urn:schemas-microsoft-com:office:office" xmlns:oel="http://schemas.microsoft.com/office/2019/extlst" xmlns:r="http://schemas.openxmlformats.org/officeDocument/2006/relationships" xmlns:m="http://schemas.openxmlformats.org/officeDocument/2006/math" xmlns:v="urn:schemas-microsoft-com:vml" xmlns:wp14="http://schemas.microsoft.com/office/word/2010/wordprocessingDrawing" xmlns:wp="http://schemas.openxmlformats.org/drawingml/2006/wordprocessingDrawing" xmlns:w10="urn:schemas-microsoft-com:office:word" xmlns:w="http://schemas.openxmlformats.org/wordprocessingml/2006/main" xmlns:w14="http://schemas.microsoft.com/office/word/2010/wordml" xmlns:w15="http://schemas.microsoft.com/office/word/2012/wordml" xmlns:w16cex="http://schemas.microsoft.com/office/word/2018/wordml/cex" xmlns:w16cid="http://schemas.microsoft.com/office/word/2016/wordml/cid" xmlns:w16="http://schemas.microsoft.com/office/word/2018/wordml" xmlns:w16sdtdh="http://schemas.microsoft.com/office/word/2020/wordml/sdtdatahash" xmlns:w16se="http://schemas.microsoft.com/office/word/2015/wordml/symex" xmlns:wpg="http://schemas.microsoft.com/office/word/2010/wordprocessingGroup" xmlns:wpi="http://schemas.microsoft.com/office/word/2010/wordprocessingInk" xmlns:wne="http://schemas.microsoft.com/office/word/2006/wordml" xmlns:wps="http://schemas.microsoft.com/office/word/2010/wordprocessingShape" mc:Ignorable="w14 w15 w16se w16cid w16 w16cex w16sdtdh wp14">
+<w:document xmlns:wpc="http://schemas.microsoft.com/office/word/2010/wordprocessingCanvas" xmlns:cx="http://schemas.microsoft.com/office/drawing/2014/chartex" xmlns:cx1="http://schemas.microsoft.com/office/drawing/2015/9/8/chartex" xmlns:cx2="http://schemas.microsoft.com/office/drawing/2015/10/21/chartex" xmlns:cx3="http://schemas.microsoft.com/office/drawing/2016/5/9/chartex" xmlns:cx4="http://schemas.microsoft.com/office/drawing/2016/5/10/chartex" xmlns:cx5="http://schemas.microsoft.com/office/drawing/2016/5/11/chartex" xmlns:cx6="http://schemas.microsoft.com/office/drawing/2016/5/12/chartex" xmlns:cx7="http://schemas.microsoft.com/office/drawing/2016/5/13/chartex" xmlns:cx8="http://schemas.microsoft.com/office/drawing/2016/5/14/chartex" xmlns:mc="http://schemas.openxmlformats.org/markup-compatibility/2006" xmlns:aink="http://schemas.microsoft.com/office/drawing/2016/ink" xmlns:am3d="http://schemas.microsoft.com/office/drawing/2017/model3d" xmlns:o="urn:schemas-microsoft-com:office:office" xmlns:oel="http://schemas.microsoft.com/office/2019/extlst" xmlns:r="http://schemas.openxmlformats.org/officeDocument/2006/relationships" xmlns:m="http://schemas.openxmlformats.org/officeDocument/2006/math" xmlns:v="urn:schemas-microsoft-com:vml" xmlns:wp14="http://schemas.microsoft.com/office/word/2010/wordprocessingDrawing" xmlns:wp="http://schemas.openxmlformats.org/drawingml/2006/wordprocessingDrawing" xmlns:w10="urn:schemas-microsoft-com:office:word" xmlns:w="http://schemas.openxmlformats.org/wordprocessingml/2006/main" xmlns:w14="http://schemas.microsoft.com/office/word/2010/wordml" xmlns:w15="http://schemas.microsoft.com/office/word/2012/wordml" xmlns:w16cex="http://schemas.microsoft.com/office/word/2018/wordml/cex" xmlns:w16cid="http://schemas.microsoft.com/office/word/2016/wordml/cid" xmlns:w16="http://schemas.microsoft.com/office/word/2018/wordml" xmlns:w16du="http://schemas.microsoft.com/office/word/2023/wordml/word16du" xmlns:w16sdtdh="http://schemas.microsoft.com/office/word/2020/wordml/sdtdatahash" xmlns:w16se="http://schemas.microsoft.com/office/word/2015/wordml/symex" xmlns:wpg="http://schemas.microsoft.com/office/word/2010/wordprocessingGroup" xmlns:wpi="http://schemas.microsoft.com/office/word/2010/wordprocessingInk" xmlns:wne="http://schemas.microsoft.com/office/word/2006/wordml" xmlns:wps="http://schemas.microsoft.com/office/word/2010/wordprocessingShape" mc:Ignorable="w14 w15 w16se w16cid w16 w16cex w16sdtdh wp14">
   <w:body>
     <w:p>
       <w:pPr>
@@ -209,7 +209,31 @@
           <w:sz w:val="22"/>
           <w:szCs w:val="22"/>
         </w:rPr>
-        <w:t>Input: Data about various undifferentiated T Cells in the proper environment conditions to have them undergo selection.</w:t>
+        <w:t xml:space="preserve">Input: </w:t>
+      </w:r>
+      <w:r>
+        <w:rPr>
+          <w:rFonts w:ascii="Times New Roman" w:hAnsi="Times New Roman" w:cs="Times New Roman"/>
+          <w:sz w:val="22"/>
+          <w:szCs w:val="22"/>
+        </w:rPr>
+        <w:t>FASTA sequences of peptide antigen, MHC I and II binding region, and T</w:t>
+      </w:r>
+      <w:r>
+        <w:rPr>
+          <w:rFonts w:ascii="Times New Roman" w:hAnsi="Times New Roman" w:cs="Times New Roman"/>
+          <w:sz w:val="22"/>
+          <w:szCs w:val="22"/>
+        </w:rPr>
+        <w:t>-</w:t>
+      </w:r>
+      <w:r>
+        <w:rPr>
+          <w:rFonts w:ascii="Times New Roman" w:hAnsi="Times New Roman" w:cs="Times New Roman"/>
+          <w:sz w:val="22"/>
+          <w:szCs w:val="22"/>
+        </w:rPr>
+        <w:t>Cell antigen binding region.</w:t>
       </w:r>
     </w:p>
     <w:p>
@@ -228,7 +252,89 @@
           <w:sz w:val="22"/>
           <w:szCs w:val="22"/>
         </w:rPr>
-        <w:t xml:space="preserve">Output: List of T-Cells that survived negative selection and which ones survived and which ones didn’t. The chance of survival is based on a p value that results after determining the strength of binding to AIRE and then comparing with the average strength of binding of other T-Cells. </w:t>
+        <w:t xml:space="preserve">Output: </w:t>
+      </w:r>
+      <w:r>
+        <w:rPr>
+          <w:rFonts w:ascii="Times New Roman" w:hAnsi="Times New Roman" w:cs="Times New Roman"/>
+          <w:sz w:val="22"/>
+          <w:szCs w:val="22"/>
+        </w:rPr>
+        <w:t>Whether a specific</w:t>
+      </w:r>
+      <w:r>
+        <w:rPr>
+          <w:rFonts w:ascii="Times New Roman" w:hAnsi="Times New Roman" w:cs="Times New Roman"/>
+          <w:sz w:val="22"/>
+          <w:szCs w:val="22"/>
+        </w:rPr>
+        <w:t xml:space="preserve"> T-Cell survived negative selection</w:t>
+      </w:r>
+      <w:r>
+        <w:rPr>
+          <w:rFonts w:ascii="Times New Roman" w:hAnsi="Times New Roman" w:cs="Times New Roman"/>
+          <w:sz w:val="22"/>
+          <w:szCs w:val="22"/>
+        </w:rPr>
+        <w:t>.</w:t>
+      </w:r>
+      <w:r>
+        <w:rPr>
+          <w:rFonts w:ascii="Times New Roman" w:hAnsi="Times New Roman" w:cs="Times New Roman"/>
+          <w:sz w:val="22"/>
+          <w:szCs w:val="22"/>
+        </w:rPr>
+        <w:t xml:space="preserve"> </w:t>
+      </w:r>
+      <w:r>
+        <w:rPr>
+          <w:rFonts w:ascii="Times New Roman" w:hAnsi="Times New Roman" w:cs="Times New Roman"/>
+          <w:sz w:val="22"/>
+          <w:szCs w:val="22"/>
+        </w:rPr>
+        <w:t>S</w:t>
+      </w:r>
+      <w:r>
+        <w:rPr>
+          <w:rFonts w:ascii="Times New Roman" w:hAnsi="Times New Roman" w:cs="Times New Roman"/>
+          <w:sz w:val="22"/>
+          <w:szCs w:val="22"/>
+        </w:rPr>
+        <w:t xml:space="preserve">urvival is based on </w:t>
+      </w:r>
+      <w:r>
+        <w:rPr>
+          <w:rFonts w:ascii="Times New Roman" w:hAnsi="Times New Roman" w:cs="Times New Roman"/>
+          <w:sz w:val="22"/>
+          <w:szCs w:val="22"/>
+        </w:rPr>
+        <w:t xml:space="preserve">change in free energy after the </w:t>
+      </w:r>
+      <w:proofErr w:type="spellStart"/>
+      <w:r>
+        <w:rPr>
+          <w:rFonts w:ascii="Times New Roman" w:hAnsi="Times New Roman" w:cs="Times New Roman"/>
+          <w:sz w:val="22"/>
+          <w:szCs w:val="22"/>
+        </w:rPr>
+        <w:t>TCell</w:t>
+      </w:r>
+      <w:proofErr w:type="spellEnd"/>
+      <w:r>
+        <w:rPr>
+          <w:rFonts w:ascii="Times New Roman" w:hAnsi="Times New Roman" w:cs="Times New Roman"/>
+          <w:sz w:val="22"/>
+          <w:szCs w:val="22"/>
+        </w:rPr>
+        <w:t xml:space="preserve"> binds to the peptide antigen and the MHC is bound to the peptide. In comparing these free energies we can conclude that the lowest one has stronger affinity for the peptide</w:t>
+      </w:r>
+      <w:r>
+        <w:rPr>
+          <w:rFonts w:ascii="Times New Roman" w:hAnsi="Times New Roman" w:cs="Times New Roman"/>
+          <w:sz w:val="22"/>
+          <w:szCs w:val="22"/>
+        </w:rPr>
+        <w:t>.</w:t>
       </w:r>
     </w:p>
     <w:p>
@@ -267,25 +373,6 @@
     </w:p>
     <w:p>
       <w:pPr>
-        <w:pStyle w:val="ListParagraph"/>
-        <w:jc w:val="both"/>
-        <w:rPr>
-          <w:rFonts w:ascii="Times New Roman" w:hAnsi="Times New Roman" w:cs="Times New Roman"/>
-          <w:sz w:val="22"/>
-          <w:szCs w:val="22"/>
-        </w:rPr>
-      </w:pPr>
-      <w:r>
-        <w:rPr>
-          <w:rFonts w:ascii="Times New Roman" w:hAnsi="Times New Roman" w:cs="Times New Roman"/>
-          <w:sz w:val="22"/>
-          <w:szCs w:val="22"/>
-        </w:rPr>
-        <w:t>Raw Data of undifferentiated T-Cells to determine their potential binding coefficient. Afterwards setting a limit to how strongly it can be bound to AIRE.</w:t>
-      </w:r>
-    </w:p>
-    <w:p>
-      <w:pPr>
         <w:ind w:left="720"/>
         <w:jc w:val="both"/>
         <w:rPr>
@@ -294,6 +381,24 @@
           <w:szCs w:val="22"/>
         </w:rPr>
       </w:pPr>
+      <w:proofErr w:type="spellStart"/>
+      <w:r>
+        <w:rPr>
+          <w:rFonts w:ascii="Times New Roman" w:hAnsi="Times New Roman" w:cs="Times New Roman"/>
+          <w:sz w:val="22"/>
+          <w:szCs w:val="22"/>
+        </w:rPr>
+        <w:t>Fasta</w:t>
+      </w:r>
+      <w:proofErr w:type="spellEnd"/>
+      <w:r>
+        <w:rPr>
+          <w:rFonts w:ascii="Times New Roman" w:hAnsi="Times New Roman" w:cs="Times New Roman"/>
+          <w:sz w:val="22"/>
+          <w:szCs w:val="22"/>
+        </w:rPr>
+        <w:t xml:space="preserve"> file containing the AA sequences. Great Lakes Research cluster.</w:t>
+      </w:r>
     </w:p>
     <w:sectPr>
       <w:headerReference w:type="default" r:id="rId7"/>
@@ -307,7 +412,7 @@
 </file>
 
 <file path=word/endnotes.xml><?xml version="1.0" encoding="utf-8"?>
-<w:endnotes xmlns:wpc="http://schemas.microsoft.com/office/word/2010/wordprocessingCanvas" xmlns:cx="http://schemas.microsoft.com/office/drawing/2014/chartex" xmlns:cx1="http://schemas.microsoft.com/office/drawing/2015/9/8/chartex" xmlns:cx2="http://schemas.microsoft.com/office/drawing/2015/10/21/chartex" xmlns:cx3="http://schemas.microsoft.com/office/drawing/2016/5/9/chartex" xmlns:cx4="http://schemas.microsoft.com/office/drawing/2016/5/10/chartex" xmlns:cx5="http://schemas.microsoft.com/office/drawing/2016/5/11/chartex" xmlns:cx6="http://schemas.microsoft.com/office/drawing/2016/5/12/chartex" xmlns:cx7="http://schemas.microsoft.com/office/drawing/2016/5/13/chartex" xmlns:cx8="http://schemas.microsoft.com/office/drawing/2016/5/14/chartex" xmlns:mc="http://schemas.openxmlformats.org/markup-compatibility/2006" xmlns:aink="http://schemas.microsoft.com/office/drawing/2016/ink" xmlns:am3d="http://schemas.microsoft.com/office/drawing/2017/model3d" xmlns:o="urn:schemas-microsoft-com:office:office" xmlns:oel="http://schemas.microsoft.com/office/2019/extlst" xmlns:r="http://schemas.openxmlformats.org/officeDocument/2006/relationships" xmlns:m="http://schemas.openxmlformats.org/officeDocument/2006/math" xmlns:v="urn:schemas-microsoft-com:vml" xmlns:wp14="http://schemas.microsoft.com/office/word/2010/wordprocessingDrawing" xmlns:wp="http://schemas.openxmlformats.org/drawingml/2006/wordprocessingDrawing" xmlns:w10="urn:schemas-microsoft-com:office:word" xmlns:w="http://schemas.openxmlformats.org/wordprocessingml/2006/main" xmlns:w14="http://schemas.microsoft.com/office/word/2010/wordml" xmlns:w15="http://schemas.microsoft.com/office/word/2012/wordml" xmlns:w16cex="http://schemas.microsoft.com/office/word/2018/wordml/cex" xmlns:w16cid="http://schemas.microsoft.com/office/word/2016/wordml/cid" xmlns:w16="http://schemas.microsoft.com/office/word/2018/wordml" xmlns:w16sdtdh="http://schemas.microsoft.com/office/word/2020/wordml/sdtdatahash" xmlns:w16se="http://schemas.microsoft.com/office/word/2015/wordml/symex" xmlns:wpg="http://schemas.microsoft.com/office/word/2010/wordprocessingGroup" xmlns:wpi="http://schemas.microsoft.com/office/word/2010/wordprocessingInk" xmlns:wne="http://schemas.microsoft.com/office/word/2006/wordml" xmlns:wps="http://schemas.microsoft.com/office/word/2010/wordprocessingShape" mc:Ignorable="w14 w15 w16se w16cid w16 w16cex w16sdtdh wp14">
+<w:endnotes xmlns:wpc="http://schemas.microsoft.com/office/word/2010/wordprocessingCanvas" xmlns:cx="http://schemas.microsoft.com/office/drawing/2014/chartex" xmlns:cx1="http://schemas.microsoft.com/office/drawing/2015/9/8/chartex" xmlns:cx2="http://schemas.microsoft.com/office/drawing/2015/10/21/chartex" xmlns:cx3="http://schemas.microsoft.com/office/drawing/2016/5/9/chartex" xmlns:cx4="http://schemas.microsoft.com/office/drawing/2016/5/10/chartex" xmlns:cx5="http://schemas.microsoft.com/office/drawing/2016/5/11/chartex" xmlns:cx6="http://schemas.microsoft.com/office/drawing/2016/5/12/chartex" xmlns:cx7="http://schemas.microsoft.com/office/drawing/2016/5/13/chartex" xmlns:cx8="http://schemas.microsoft.com/office/drawing/2016/5/14/chartex" xmlns:mc="http://schemas.openxmlformats.org/markup-compatibility/2006" xmlns:aink="http://schemas.microsoft.com/office/drawing/2016/ink" xmlns:am3d="http://schemas.microsoft.com/office/drawing/2017/model3d" xmlns:o="urn:schemas-microsoft-com:office:office" xmlns:oel="http://schemas.microsoft.com/office/2019/extlst" xmlns:r="http://schemas.openxmlformats.org/officeDocument/2006/relationships" xmlns:m="http://schemas.openxmlformats.org/officeDocument/2006/math" xmlns:v="urn:schemas-microsoft-com:vml" xmlns:wp14="http://schemas.microsoft.com/office/word/2010/wordprocessingDrawing" xmlns:wp="http://schemas.openxmlformats.org/drawingml/2006/wordprocessingDrawing" xmlns:w10="urn:schemas-microsoft-com:office:word" xmlns:w="http://schemas.openxmlformats.org/wordprocessingml/2006/main" xmlns:w14="http://schemas.microsoft.com/office/word/2010/wordml" xmlns:w15="http://schemas.microsoft.com/office/word/2012/wordml" xmlns:w16cex="http://schemas.microsoft.com/office/word/2018/wordml/cex" xmlns:w16cid="http://schemas.microsoft.com/office/word/2016/wordml/cid" xmlns:w16="http://schemas.microsoft.com/office/word/2018/wordml" xmlns:w16du="http://schemas.microsoft.com/office/word/2023/wordml/word16du" xmlns:w16sdtdh="http://schemas.microsoft.com/office/word/2020/wordml/sdtdatahash" xmlns:w16se="http://schemas.microsoft.com/office/word/2015/wordml/symex" xmlns:wpg="http://schemas.microsoft.com/office/word/2010/wordprocessingGroup" xmlns:wpi="http://schemas.microsoft.com/office/word/2010/wordprocessingInk" xmlns:wne="http://schemas.microsoft.com/office/word/2006/wordml" xmlns:wps="http://schemas.microsoft.com/office/word/2010/wordprocessingShape" mc:Ignorable="w14 w15 w16se w16cid w16 w16cex w16sdtdh wp14">
   <w:endnote w:type="separator" w:id="-1">
     <w:p>
       <w:r>
@@ -326,7 +431,7 @@
 </file>
 
 <file path=word/footnotes.xml><?xml version="1.0" encoding="utf-8"?>
-<w:footnotes xmlns:wpc="http://schemas.microsoft.com/office/word/2010/wordprocessingCanvas" xmlns:cx="http://schemas.microsoft.com/office/drawing/2014/chartex" xmlns:cx1="http://schemas.microsoft.com/office/drawing/2015/9/8/chartex" xmlns:cx2="http://schemas.microsoft.com/office/drawing/2015/10/21/chartex" xmlns:cx3="http://schemas.microsoft.com/office/drawing/2016/5/9/chartex" xmlns:cx4="http://schemas.microsoft.com/office/drawing/2016/5/10/chartex" xmlns:cx5="http://schemas.microsoft.com/office/drawing/2016/5/11/chartex" xmlns:cx6="http://schemas.microsoft.com/office/drawing/2016/5/12/chartex" xmlns:cx7="http://schemas.microsoft.com/office/drawing/2016/5/13/chartex" xmlns:cx8="http://schemas.microsoft.com/office/drawing/2016/5/14/chartex" xmlns:mc="http://schemas.openxmlformats.org/markup-compatibility/2006" xmlns:aink="http://schemas.microsoft.com/office/drawing/2016/ink" xmlns:am3d="http://schemas.microsoft.com/office/drawing/2017/model3d" xmlns:o="urn:schemas-microsoft-com:office:office" xmlns:oel="http://schemas.microsoft.com/office/2019/extlst" xmlns:r="http://schemas.openxmlformats.org/officeDocument/2006/relationships" xmlns:m="http://schemas.openxmlformats.org/officeDocument/2006/math" xmlns:v="urn:schemas-microsoft-com:vml" xmlns:wp14="http://schemas.microsoft.com/office/word/2010/wordprocessingDrawing" xmlns:wp="http://schemas.openxmlformats.org/drawingml/2006/wordprocessingDrawing" xmlns:w10="urn:schemas-microsoft-com:office:word" xmlns:w="http://schemas.openxmlformats.org/wordprocessingml/2006/main" xmlns:w14="http://schemas.microsoft.com/office/word/2010/wordml" xmlns:w15="http://schemas.microsoft.com/office/word/2012/wordml" xmlns:w16cex="http://schemas.microsoft.com/office/word/2018/wordml/cex" xmlns:w16cid="http://schemas.microsoft.com/office/word/2016/wordml/cid" xmlns:w16="http://schemas.microsoft.com/office/word/2018/wordml" xmlns:w16sdtdh="http://schemas.microsoft.com/office/word/2020/wordml/sdtdatahash" xmlns:w16se="http://schemas.microsoft.com/office/word/2015/wordml/symex" xmlns:wpg="http://schemas.microsoft.com/office/word/2010/wordprocessingGroup" xmlns:wpi="http://schemas.microsoft.com/office/word/2010/wordprocessingInk" xmlns:wne="http://schemas.microsoft.com/office/word/2006/wordml" xmlns:wps="http://schemas.microsoft.com/office/word/2010/wordprocessingShape" mc:Ignorable="w14 w15 w16se w16cid w16 w16cex w16sdtdh wp14">
+<w:footnotes xmlns:wpc="http://schemas.microsoft.com/office/word/2010/wordprocessingCanvas" xmlns:cx="http://schemas.microsoft.com/office/drawing/2014/chartex" xmlns:cx1="http://schemas.microsoft.com/office/drawing/2015/9/8/chartex" xmlns:cx2="http://schemas.microsoft.com/office/drawing/2015/10/21/chartex" xmlns:cx3="http://schemas.microsoft.com/office/drawing/2016/5/9/chartex" xmlns:cx4="http://schemas.microsoft.com/office/drawing/2016/5/10/chartex" xmlns:cx5="http://schemas.microsoft.com/office/drawing/2016/5/11/chartex" xmlns:cx6="http://schemas.microsoft.com/office/drawing/2016/5/12/chartex" xmlns:cx7="http://schemas.microsoft.com/office/drawing/2016/5/13/chartex" xmlns:cx8="http://schemas.microsoft.com/office/drawing/2016/5/14/chartex" xmlns:mc="http://schemas.openxmlformats.org/markup-compatibility/2006" xmlns:aink="http://schemas.microsoft.com/office/drawing/2016/ink" xmlns:am3d="http://schemas.microsoft.com/office/drawing/2017/model3d" xmlns:o="urn:schemas-microsoft-com:office:office" xmlns:oel="http://schemas.microsoft.com/office/2019/extlst" xmlns:r="http://schemas.openxmlformats.org/officeDocument/2006/relationships" xmlns:m="http://schemas.openxmlformats.org/officeDocument/2006/math" xmlns:v="urn:schemas-microsoft-com:vml" xmlns:wp14="http://schemas.microsoft.com/office/word/2010/wordprocessingDrawing" xmlns:wp="http://schemas.openxmlformats.org/drawingml/2006/wordprocessingDrawing" xmlns:w10="urn:schemas-microsoft-com:office:word" xmlns:w="http://schemas.openxmlformats.org/wordprocessingml/2006/main" xmlns:w14="http://schemas.microsoft.com/office/word/2010/wordml" xmlns:w15="http://schemas.microsoft.com/office/word/2012/wordml" xmlns:w16cex="http://schemas.microsoft.com/office/word/2018/wordml/cex" xmlns:w16cid="http://schemas.microsoft.com/office/word/2016/wordml/cid" xmlns:w16="http://schemas.microsoft.com/office/word/2018/wordml" xmlns:w16du="http://schemas.microsoft.com/office/word/2023/wordml/word16du" xmlns:w16sdtdh="http://schemas.microsoft.com/office/word/2020/wordml/sdtdatahash" xmlns:w16se="http://schemas.microsoft.com/office/word/2015/wordml/symex" xmlns:wpg="http://schemas.microsoft.com/office/word/2010/wordprocessingGroup" xmlns:wpi="http://schemas.microsoft.com/office/word/2010/wordprocessingInk" xmlns:wne="http://schemas.microsoft.com/office/word/2006/wordml" xmlns:wps="http://schemas.microsoft.com/office/word/2010/wordprocessingShape" mc:Ignorable="w14 w15 w16se w16cid w16 w16cex w16sdtdh wp14">
   <w:footnote w:type="separator" w:id="-1">
     <w:p>
       <w:r>
@@ -345,7 +450,7 @@
 </file>
 
 <file path=word/header1.xml><?xml version="1.0" encoding="utf-8"?>
-<w:hdr xmlns:wpc="http://schemas.microsoft.com/office/word/2010/wordprocessingCanvas" xmlns:cx="http://schemas.microsoft.com/office/drawing/2014/chartex" xmlns:cx1="http://schemas.microsoft.com/office/drawing/2015/9/8/chartex" xmlns:cx2="http://schemas.microsoft.com/office/drawing/2015/10/21/chartex" xmlns:cx3="http://schemas.microsoft.com/office/drawing/2016/5/9/chartex" xmlns:cx4="http://schemas.microsoft.com/office/drawing/2016/5/10/chartex" xmlns:cx5="http://schemas.microsoft.com/office/drawing/2016/5/11/chartex" xmlns:cx6="http://schemas.microsoft.com/office/drawing/2016/5/12/chartex" xmlns:cx7="http://schemas.microsoft.com/office/drawing/2016/5/13/chartex" xmlns:cx8="http://schemas.microsoft.com/office/drawing/2016/5/14/chartex" xmlns:mc="http://schemas.openxmlformats.org/markup-compatibility/2006" xmlns:aink="http://schemas.microsoft.com/office/drawing/2016/ink" xmlns:am3d="http://schemas.microsoft.com/office/drawing/2017/model3d" xmlns:o="urn:schemas-microsoft-com:office:office" xmlns:oel="http://schemas.microsoft.com/office/2019/extlst" xmlns:r="http://schemas.openxmlformats.org/officeDocument/2006/relationships" xmlns:m="http://schemas.openxmlformats.org/officeDocument/2006/math" xmlns:v="urn:schemas-microsoft-com:vml" xmlns:wp14="http://schemas.microsoft.com/office/word/2010/wordprocessingDrawing" xmlns:wp="http://schemas.openxmlformats.org/drawingml/2006/wordprocessingDrawing" xmlns:w10="urn:schemas-microsoft-com:office:word" xmlns:w="http://schemas.openxmlformats.org/wordprocessingml/2006/main" xmlns:w14="http://schemas.microsoft.com/office/word/2010/wordml" xmlns:w15="http://schemas.microsoft.com/office/word/2012/wordml" xmlns:w16cex="http://schemas.microsoft.com/office/word/2018/wordml/cex" xmlns:w16cid="http://schemas.microsoft.com/office/word/2016/wordml/cid" xmlns:w16="http://schemas.microsoft.com/office/word/2018/wordml" xmlns:w16sdtdh="http://schemas.microsoft.com/office/word/2020/wordml/sdtdatahash" xmlns:w16se="http://schemas.microsoft.com/office/word/2015/wordml/symex" xmlns:wpg="http://schemas.microsoft.com/office/word/2010/wordprocessingGroup" xmlns:wpi="http://schemas.microsoft.com/office/word/2010/wordprocessingInk" xmlns:wne="http://schemas.microsoft.com/office/word/2006/wordml" xmlns:wps="http://schemas.microsoft.com/office/word/2010/wordprocessingShape" mc:Ignorable="w14 w15 w16se w16cid w16 w16cex w16sdtdh wp14">
+<w:hdr xmlns:wpc="http://schemas.microsoft.com/office/word/2010/wordprocessingCanvas" xmlns:cx="http://schemas.microsoft.com/office/drawing/2014/chartex" xmlns:cx1="http://schemas.microsoft.com/office/drawing/2015/9/8/chartex" xmlns:cx2="http://schemas.microsoft.com/office/drawing/2015/10/21/chartex" xmlns:cx3="http://schemas.microsoft.com/office/drawing/2016/5/9/chartex" xmlns:cx4="http://schemas.microsoft.com/office/drawing/2016/5/10/chartex" xmlns:cx5="http://schemas.microsoft.com/office/drawing/2016/5/11/chartex" xmlns:cx6="http://schemas.microsoft.com/office/drawing/2016/5/12/chartex" xmlns:cx7="http://schemas.microsoft.com/office/drawing/2016/5/13/chartex" xmlns:cx8="http://schemas.microsoft.com/office/drawing/2016/5/14/chartex" xmlns:mc="http://schemas.openxmlformats.org/markup-compatibility/2006" xmlns:aink="http://schemas.microsoft.com/office/drawing/2016/ink" xmlns:am3d="http://schemas.microsoft.com/office/drawing/2017/model3d" xmlns:o="urn:schemas-microsoft-com:office:office" xmlns:oel="http://schemas.microsoft.com/office/2019/extlst" xmlns:r="http://schemas.openxmlformats.org/officeDocument/2006/relationships" xmlns:m="http://schemas.openxmlformats.org/officeDocument/2006/math" xmlns:v="urn:schemas-microsoft-com:vml" xmlns:wp14="http://schemas.microsoft.com/office/word/2010/wordprocessingDrawing" xmlns:wp="http://schemas.openxmlformats.org/drawingml/2006/wordprocessingDrawing" xmlns:w10="urn:schemas-microsoft-com:office:word" xmlns:w="http://schemas.openxmlformats.org/wordprocessingml/2006/main" xmlns:w14="http://schemas.microsoft.com/office/word/2010/wordml" xmlns:w15="http://schemas.microsoft.com/office/word/2012/wordml" xmlns:w16cex="http://schemas.microsoft.com/office/word/2018/wordml/cex" xmlns:w16cid="http://schemas.microsoft.com/office/word/2016/wordml/cid" xmlns:w16="http://schemas.microsoft.com/office/word/2018/wordml" xmlns:w16du="http://schemas.microsoft.com/office/word/2023/wordml/word16du" xmlns:w16sdtdh="http://schemas.microsoft.com/office/word/2020/wordml/sdtdatahash" xmlns:w16se="http://schemas.microsoft.com/office/word/2015/wordml/symex" xmlns:wpg="http://schemas.microsoft.com/office/word/2010/wordprocessingGroup" xmlns:wpi="http://schemas.microsoft.com/office/word/2010/wordprocessingInk" xmlns:wne="http://schemas.microsoft.com/office/word/2006/wordml" xmlns:wps="http://schemas.microsoft.com/office/word/2010/wordprocessingShape" mc:Ignorable="w14 w15 w16se w16cid w16 w16cex w16sdtdh wp14">
   <w:p>
     <w:pPr>
       <w:pStyle w:val="Header"/>
@@ -386,7 +491,7 @@
 </file>
 
 <file path=word/numbering.xml><?xml version="1.0" encoding="utf-8"?>
-<w:numbering xmlns:wpc="http://schemas.microsoft.com/office/word/2010/wordprocessingCanvas" xmlns:cx="http://schemas.microsoft.com/office/drawing/2014/chartex" xmlns:cx1="http://schemas.microsoft.com/office/drawing/2015/9/8/chartex" xmlns:cx2="http://schemas.microsoft.com/office/drawing/2015/10/21/chartex" xmlns:cx3="http://schemas.microsoft.com/office/drawing/2016/5/9/chartex" xmlns:cx4="http://schemas.microsoft.com/office/drawing/2016/5/10/chartex" xmlns:cx5="http://schemas.microsoft.com/office/drawing/2016/5/11/chartex" xmlns:cx6="http://schemas.microsoft.com/office/drawing/2016/5/12/chartex" xmlns:cx7="http://schemas.microsoft.com/office/drawing/2016/5/13/chartex" xmlns:cx8="http://schemas.microsoft.com/office/drawing/2016/5/14/chartex" xmlns:mc="http://schemas.openxmlformats.org/markup-compatibility/2006" xmlns:aink="http://schemas.microsoft.com/office/drawing/2016/ink" xmlns:am3d="http://schemas.microsoft.com/office/drawing/2017/model3d" xmlns:o="urn:schemas-microsoft-com:office:office" xmlns:oel="http://schemas.microsoft.com/office/2019/extlst" xmlns:r="http://schemas.openxmlformats.org/officeDocument/2006/relationships" xmlns:m="http://schemas.openxmlformats.org/officeDocument/2006/math" xmlns:v="urn:schemas-microsoft-com:vml" xmlns:wp14="http://schemas.microsoft.com/office/word/2010/wordprocessingDrawing" xmlns:wp="http://schemas.openxmlformats.org/drawingml/2006/wordprocessingDrawing" xmlns:w10="urn:schemas-microsoft-com:office:word" xmlns:w="http://schemas.openxmlformats.org/wordprocessingml/2006/main" xmlns:w14="http://schemas.microsoft.com/office/word/2010/wordml" xmlns:w15="http://schemas.microsoft.com/office/word/2012/wordml" xmlns:w16cex="http://schemas.microsoft.com/office/word/2018/wordml/cex" xmlns:w16cid="http://schemas.microsoft.com/office/word/2016/wordml/cid" xmlns:w16="http://schemas.microsoft.com/office/word/2018/wordml" xmlns:w16sdtdh="http://schemas.microsoft.com/office/word/2020/wordml/sdtdatahash" xmlns:w16se="http://schemas.microsoft.com/office/word/2015/wordml/symex" xmlns:wpg="http://schemas.microsoft.com/office/word/2010/wordprocessingGroup" xmlns:wpi="http://schemas.microsoft.com/office/word/2010/wordprocessingInk" xmlns:wne="http://schemas.microsoft.com/office/word/2006/wordml" xmlns:wps="http://schemas.microsoft.com/office/word/2010/wordprocessingShape" mc:Ignorable="w14 w15 w16se w16cid w16 w16cex w16sdtdh wp14">
+<w:numbering xmlns:wpc="http://schemas.microsoft.com/office/word/2010/wordprocessingCanvas" xmlns:cx="http://schemas.microsoft.com/office/drawing/2014/chartex" xmlns:cx1="http://schemas.microsoft.com/office/drawing/2015/9/8/chartex" xmlns:cx2="http://schemas.microsoft.com/office/drawing/2015/10/21/chartex" xmlns:cx3="http://schemas.microsoft.com/office/drawing/2016/5/9/chartex" xmlns:cx4="http://schemas.microsoft.com/office/drawing/2016/5/10/chartex" xmlns:cx5="http://schemas.microsoft.com/office/drawing/2016/5/11/chartex" xmlns:cx6="http://schemas.microsoft.com/office/drawing/2016/5/12/chartex" xmlns:cx7="http://schemas.microsoft.com/office/drawing/2016/5/13/chartex" xmlns:cx8="http://schemas.microsoft.com/office/drawing/2016/5/14/chartex" xmlns:mc="http://schemas.openxmlformats.org/markup-compatibility/2006" xmlns:aink="http://schemas.microsoft.com/office/drawing/2016/ink" xmlns:am3d="http://schemas.microsoft.com/office/drawing/2017/model3d" xmlns:o="urn:schemas-microsoft-com:office:office" xmlns:oel="http://schemas.microsoft.com/office/2019/extlst" xmlns:r="http://schemas.openxmlformats.org/officeDocument/2006/relationships" xmlns:m="http://schemas.openxmlformats.org/officeDocument/2006/math" xmlns:v="urn:schemas-microsoft-com:vml" xmlns:wp14="http://schemas.microsoft.com/office/word/2010/wordprocessingDrawing" xmlns:wp="http://schemas.openxmlformats.org/drawingml/2006/wordprocessingDrawing" xmlns:w10="urn:schemas-microsoft-com:office:word" xmlns:w="http://schemas.openxmlformats.org/wordprocessingml/2006/main" xmlns:w14="http://schemas.microsoft.com/office/word/2010/wordml" xmlns:w15="http://schemas.microsoft.com/office/word/2012/wordml" xmlns:w16cex="http://schemas.microsoft.com/office/word/2018/wordml/cex" xmlns:w16cid="http://schemas.microsoft.com/office/word/2016/wordml/cid" xmlns:w16="http://schemas.microsoft.com/office/word/2018/wordml" xmlns:w16du="http://schemas.microsoft.com/office/word/2023/wordml/word16du" xmlns:w16sdtdh="http://schemas.microsoft.com/office/word/2020/wordml/sdtdatahash" xmlns:w16se="http://schemas.microsoft.com/office/word/2015/wordml/symex" xmlns:wpg="http://schemas.microsoft.com/office/word/2010/wordprocessingGroup" xmlns:wpi="http://schemas.microsoft.com/office/word/2010/wordprocessingInk" xmlns:wne="http://schemas.microsoft.com/office/word/2006/wordml" xmlns:wps="http://schemas.microsoft.com/office/word/2010/wordprocessingShape" mc:Ignorable="w14 w15 w16se w16cid w16 w16cex w16sdtdh wp14">
   <w:abstractNum w:abstractNumId="0" w15:restartNumberingAfterBreak="0">
     <w:nsid w:val="0466711D"/>
     <w:multiLevelType w:val="hybridMultilevel"/>

</xml_diff>